<commit_message>
Dernière version du fichier WORD
</commit_message>
<xml_diff>
--- a/Exercice.docx
+++ b/Exercice.docx
@@ -258,7 +258,7 @@
         </w:rPr>
         <w:t>" que j'ai créé pour cette activité : </w:t>
       </w:r>
-      <w:hyperlink r:id="rId7" w:history="1">
+      <w:hyperlink r:id="rId5" w:history="1">
         <w:r>
           <w:rPr>
             <w:rFonts w:ascii="&amp;quot" w:eastAsia="Times New Roman" w:hAnsi="&amp;quot" w:cs="Times New Roman"/>
@@ -293,7 +293,7 @@
         </w:rPr>
         <w:t>Enfin, téléchargez </w:t>
       </w:r>
-      <w:hyperlink r:id="rId8" w:tooltip="git_p2_activité.txt" w:history="1">
+      <w:hyperlink r:id="rId6" w:tooltip="git_p2_activité.txt" w:history="1">
         <w:r>
           <w:rPr>
             <w:rFonts w:ascii="&amp;quot" w:eastAsia="Times New Roman" w:hAnsi="&amp;quot" w:cs="Times New Roman"/>
@@ -743,46 +743,137 @@
     <w:p>
       <w:pPr>
         <w:spacing w:after="150" w:line="240" w:lineRule="auto"/>
-      </w:pPr>
-      <w:r>
-        <w:rPr>
-          <w:rFonts w:ascii="&amp;quot" w:eastAsia="Times New Roman" w:hAnsi="&amp;quot" w:cs="Times New Roman"/>
-          <w:color w:val="555555"/>
-          <w:sz w:val="21"/>
-          <w:szCs w:val="21"/>
-          <w:lang w:eastAsia="fr-FR"/>
-        </w:rPr>
-        <w:t>Etape 8 : Envoyer son code sur GitHub avec la commande : « </w:t>
+        <w:rPr>
+          <w:rFonts w:ascii="&amp;quot" w:eastAsia="Times New Roman" w:hAnsi="&amp;quot" w:cs="Times New Roman"/>
+          <w:color w:val="555555"/>
+          <w:sz w:val="21"/>
+          <w:szCs w:val="21"/>
+          <w:lang w:eastAsia="fr-FR"/>
+        </w:rPr>
+      </w:pPr>
+      <w:r>
+        <w:rPr>
+          <w:rFonts w:ascii="&amp;quot" w:eastAsia="Times New Roman" w:hAnsi="&amp;quot" w:cs="Times New Roman"/>
+          <w:color w:val="555555"/>
+          <w:sz w:val="21"/>
+          <w:szCs w:val="21"/>
+          <w:lang w:eastAsia="fr-FR"/>
+        </w:rPr>
+        <w:t>Etape 8 : Envoyer son code sur GitHub avec la commande :</w:t>
+      </w:r>
+    </w:p>
+    <w:p>
+      <w:pPr>
+        <w:spacing w:after="150" w:line="240" w:lineRule="auto"/>
+        <w:ind w:left="708"/>
+        <w:rPr>
+          <w:rFonts w:ascii="&amp;quot" w:eastAsia="Times New Roman" w:hAnsi="&amp;quot" w:cs="Times New Roman"/>
+          <w:color w:val="555555"/>
+          <w:sz w:val="21"/>
+          <w:szCs w:val="21"/>
+          <w:lang w:eastAsia="fr-FR"/>
+        </w:rPr>
+      </w:pPr>
+      <w:r>
+        <w:rPr>
+          <w:rFonts w:ascii="Lucida Console" w:hAnsi="Lucida Console" w:cs="Lucida Console"/>
+          <w:sz w:val="18"/>
+          <w:szCs w:val="18"/>
+        </w:rPr>
+        <w:t xml:space="preserve">$ git </w:t>
+      </w:r>
+      <w:proofErr w:type="spellStart"/>
+      <w:r>
+        <w:rPr>
+          <w:rFonts w:ascii="Lucida Console" w:hAnsi="Lucida Console" w:cs="Lucida Console"/>
+          <w:sz w:val="18"/>
+          <w:szCs w:val="18"/>
+        </w:rPr>
+        <w:t>remote</w:t>
+      </w:r>
+      <w:proofErr w:type="spellEnd"/>
+      <w:r>
+        <w:rPr>
+          <w:rFonts w:ascii="Lucida Console" w:hAnsi="Lucida Console" w:cs="Lucida Console"/>
+          <w:sz w:val="18"/>
+          <w:szCs w:val="18"/>
+        </w:rPr>
+        <w:t xml:space="preserve"> </w:t>
+      </w:r>
+      <w:proofErr w:type="spellStart"/>
+      <w:r>
+        <w:rPr>
+          <w:rFonts w:ascii="Lucida Console" w:hAnsi="Lucida Console" w:cs="Lucida Console"/>
+          <w:sz w:val="18"/>
+          <w:szCs w:val="18"/>
+        </w:rPr>
+        <w:t>add</w:t>
+      </w:r>
+      <w:proofErr w:type="spellEnd"/>
+      <w:r>
+        <w:rPr>
+          <w:rFonts w:ascii="Lucida Console" w:hAnsi="Lucida Console" w:cs="Lucida Console"/>
+          <w:sz w:val="18"/>
+          <w:szCs w:val="18"/>
+        </w:rPr>
+        <w:t xml:space="preserve"> </w:t>
+      </w:r>
+      <w:proofErr w:type="spellStart"/>
+      <w:r>
+        <w:rPr>
+          <w:rFonts w:ascii="Lucida Console" w:hAnsi="Lucida Console" w:cs="Lucida Console"/>
+          <w:sz w:val="18"/>
+          <w:szCs w:val="18"/>
+        </w:rPr>
+        <w:t>origin</w:t>
+      </w:r>
+      <w:proofErr w:type="spellEnd"/>
+      <w:r>
+        <w:rPr>
+          <w:rFonts w:ascii="Lucida Console" w:hAnsi="Lucida Console" w:cs="Lucida Console"/>
+          <w:sz w:val="18"/>
+          <w:szCs w:val="18"/>
+        </w:rPr>
+        <w:t xml:space="preserve"> https://github.com/FabriceCourtioux/GitHubForma.git</w:t>
+      </w:r>
+      <w:r>
+        <w:rPr>
+          <w:rFonts w:ascii="&amp;quot" w:eastAsia="Times New Roman" w:hAnsi="&amp;quot" w:cs="Times New Roman"/>
+          <w:color w:val="555555"/>
+          <w:sz w:val="21"/>
+          <w:szCs w:val="21"/>
+          <w:lang w:eastAsia="fr-FR"/>
+        </w:rPr>
+        <w:t xml:space="preserve"> </w:t>
+      </w:r>
+      <w:r>
+        <w:rPr>
+          <w:rFonts w:ascii="&amp;quot" w:eastAsia="Times New Roman" w:hAnsi="&amp;quot" w:cs="Times New Roman"/>
+          <w:color w:val="555555"/>
+          <w:sz w:val="21"/>
+          <w:szCs w:val="21"/>
+          <w:lang w:eastAsia="fr-FR"/>
+        </w:rPr>
+        <w:t xml:space="preserve">       puis </w:t>
       </w:r>
       <w:r>
         <w:t xml:space="preserve">git push </w:t>
       </w:r>
-      <w:proofErr w:type="spellStart"/>
-      <w:r>
-        <w:t>origin</w:t>
-      </w:r>
-      <w:proofErr w:type="spellEnd"/>
-      <w:r>
-        <w:t xml:space="preserve"> master »</w:t>
-      </w:r>
-    </w:p>
-    <w:p>
-      <w:pPr>
-        <w:spacing w:after="150" w:line="240" w:lineRule="auto"/>
-      </w:pPr>
-      <w:r>
-        <w:rPr>
-          <w:rFonts w:ascii="&amp;quot" w:eastAsia="Times New Roman" w:hAnsi="&amp;quot" w:cs="Times New Roman"/>
-          <w:color w:val="555555"/>
-          <w:sz w:val="21"/>
-          <w:szCs w:val="21"/>
-          <w:lang w:eastAsia="fr-FR"/>
-        </w:rPr>
-        <w:t>--------------------------------------------------------------------------------------------------------------------------------</w:t>
+      <w:r>
+        <w:t xml:space="preserve">-u </w:t>
       </w:r>
       <w:bookmarkStart w:id="0" w:name="_GoBack"/>
       <w:bookmarkEnd w:id="0"/>
-    </w:p>
+      <w:proofErr w:type="spellStart"/>
+      <w:r>
+        <w:t>origin</w:t>
+      </w:r>
+      <w:proofErr w:type="spellEnd"/>
+      <w:r>
+        <w:t xml:space="preserve"> master »</w:t>
+      </w:r>
+    </w:p>
+    <w:p/>
     <w:sectPr>
       <w:pgSz w:w="11906" w:h="16838"/>
       <w:pgMar w:top="1417" w:right="1417" w:bottom="1417" w:left="1417" w:header="708" w:footer="708" w:gutter="0"/>
@@ -791,56 +882,6 @@
     </w:sectPr>
   </w:body>
 </w:document>
-</file>
-
-<file path=word/endnotes.xml><?xml version="1.0" encoding="utf-8"?>
-<w:endnotes xmlns:wpc="http://schemas.microsoft.com/office/word/2010/wordprocessingCanvas" xmlns:cx="http://schemas.microsoft.com/office/drawing/2014/chartex" xmlns:cx1="http://schemas.microsoft.com/office/drawing/2015/9/8/chartex" xmlns:cx2="http://schemas.microsoft.com/office/drawing/2015/10/21/chartex" xmlns:cx3="http://schemas.microsoft.com/office/drawing/2016/5/9/chartex" xmlns:cx4="http://schemas.microsoft.com/office/drawing/2016/5/10/chartex" xmlns:cx5="http://schemas.microsoft.com/office/drawing/2016/5/11/chartex" xmlns:cx6="http://schemas.microsoft.com/office/drawing/2016/5/12/chartex" xmlns:cx7="http://schemas.microsoft.com/office/drawing/2016/5/13/chartex" xmlns:cx8="http://schemas.microsoft.com/office/drawing/2016/5/14/chartex" xmlns:mc="http://schemas.openxmlformats.org/markup-compatibility/2006" xmlns:aink="http://schemas.microsoft.com/office/drawing/2016/ink" xmlns:am3d="http://schemas.microsoft.com/office/drawing/2017/model3d" xmlns:o="urn:schemas-microsoft-com:office:office" xmlns:r="http://schemas.openxmlformats.org/officeDocument/2006/relationships" xmlns:m="http://schemas.openxmlformats.org/officeDocument/2006/math" xmlns:v="urn:schemas-microsoft-com:vml" xmlns:wp14="http://schemas.microsoft.com/office/word/2010/wordprocessingDrawing" xmlns:wp="http://schemas.openxmlformats.org/drawingml/2006/wordprocessingDrawing" xmlns:w10="urn:schemas-microsoft-com:office:word" xmlns:w="http://schemas.openxmlformats.org/wordprocessingml/2006/main" xmlns:w14="http://schemas.microsoft.com/office/word/2010/wordml" xmlns:w15="http://schemas.microsoft.com/office/word/2012/wordml" xmlns:w16cid="http://schemas.microsoft.com/office/word/2016/wordml/cid" xmlns:w16se="http://schemas.microsoft.com/office/word/2015/wordml/symex" xmlns:wpg="http://schemas.microsoft.com/office/word/2010/wordprocessingGroup" xmlns:wpi="http://schemas.microsoft.com/office/word/2010/wordprocessingInk" xmlns:wne="http://schemas.microsoft.com/office/word/2006/wordml" xmlns:wps="http://schemas.microsoft.com/office/word/2010/wordprocessingShape" mc:Ignorable="w14 w15 w16se w16cid wp14">
-  <w:endnote w:type="separator" w:id="-1">
-    <w:p>
-      <w:pPr>
-        <w:spacing w:after="0" w:line="240" w:lineRule="auto"/>
-      </w:pPr>
-      <w:r>
-        <w:separator/>
-      </w:r>
-    </w:p>
-  </w:endnote>
-  <w:endnote w:type="continuationSeparator" w:id="0">
-    <w:p>
-      <w:pPr>
-        <w:spacing w:after="0" w:line="240" w:lineRule="auto"/>
-      </w:pPr>
-      <w:r>
-        <w:continuationSeparator/>
-      </w:r>
-    </w:p>
-  </w:endnote>
-</w:endnotes>
-</file>
-
-<file path=word/footnotes.xml><?xml version="1.0" encoding="utf-8"?>
-<w:footnotes xmlns:wpc="http://schemas.microsoft.com/office/word/2010/wordprocessingCanvas" xmlns:cx="http://schemas.microsoft.com/office/drawing/2014/chartex" xmlns:cx1="http://schemas.microsoft.com/office/drawing/2015/9/8/chartex" xmlns:cx2="http://schemas.microsoft.com/office/drawing/2015/10/21/chartex" xmlns:cx3="http://schemas.microsoft.com/office/drawing/2016/5/9/chartex" xmlns:cx4="http://schemas.microsoft.com/office/drawing/2016/5/10/chartex" xmlns:cx5="http://schemas.microsoft.com/office/drawing/2016/5/11/chartex" xmlns:cx6="http://schemas.microsoft.com/office/drawing/2016/5/12/chartex" xmlns:cx7="http://schemas.microsoft.com/office/drawing/2016/5/13/chartex" xmlns:cx8="http://schemas.microsoft.com/office/drawing/2016/5/14/chartex" xmlns:mc="http://schemas.openxmlformats.org/markup-compatibility/2006" xmlns:aink="http://schemas.microsoft.com/office/drawing/2016/ink" xmlns:am3d="http://schemas.microsoft.com/office/drawing/2017/model3d" xmlns:o="urn:schemas-microsoft-com:office:office" xmlns:r="http://schemas.openxmlformats.org/officeDocument/2006/relationships" xmlns:m="http://schemas.openxmlformats.org/officeDocument/2006/math" xmlns:v="urn:schemas-microsoft-com:vml" xmlns:wp14="http://schemas.microsoft.com/office/word/2010/wordprocessingDrawing" xmlns:wp="http://schemas.openxmlformats.org/drawingml/2006/wordprocessingDrawing" xmlns:w10="urn:schemas-microsoft-com:office:word" xmlns:w="http://schemas.openxmlformats.org/wordprocessingml/2006/main" xmlns:w14="http://schemas.microsoft.com/office/word/2010/wordml" xmlns:w15="http://schemas.microsoft.com/office/word/2012/wordml" xmlns:w16cid="http://schemas.microsoft.com/office/word/2016/wordml/cid" xmlns:w16se="http://schemas.microsoft.com/office/word/2015/wordml/symex" xmlns:wpg="http://schemas.microsoft.com/office/word/2010/wordprocessingGroup" xmlns:wpi="http://schemas.microsoft.com/office/word/2010/wordprocessingInk" xmlns:wne="http://schemas.microsoft.com/office/word/2006/wordml" xmlns:wps="http://schemas.microsoft.com/office/word/2010/wordprocessingShape" mc:Ignorable="w14 w15 w16se w16cid wp14">
-  <w:footnote w:type="separator" w:id="-1">
-    <w:p>
-      <w:pPr>
-        <w:spacing w:after="0" w:line="240" w:lineRule="auto"/>
-      </w:pPr>
-      <w:r>
-        <w:separator/>
-      </w:r>
-    </w:p>
-  </w:footnote>
-  <w:footnote w:type="continuationSeparator" w:id="0">
-    <w:p>
-      <w:pPr>
-        <w:spacing w:after="0" w:line="240" w:lineRule="auto"/>
-      </w:pPr>
-      <w:r>
-        <w:continuationSeparator/>
-      </w:r>
-    </w:p>
-  </w:footnote>
-</w:footnotes>
 </file>
 
 <file path=word/numbering.xml><?xml version="1.0" encoding="utf-8"?>
@@ -1465,50 +1506,6 @@
       <w:u w:val="single"/>
     </w:rPr>
   </w:style>
-  <w:style w:type="paragraph" w:styleId="En-tte">
-    <w:name w:val="header"/>
-    <w:basedOn w:val="Normal"/>
-    <w:link w:val="En-tteCar"/>
-    <w:uiPriority w:val="99"/>
-    <w:unhideWhenUsed/>
-    <w:rsid w:val="00BA50AD"/>
-    <w:pPr>
-      <w:tabs>
-        <w:tab w:val="center" w:pos="4536"/>
-        <w:tab w:val="right" w:pos="9072"/>
-      </w:tabs>
-      <w:spacing w:after="0" w:line="240" w:lineRule="auto"/>
-    </w:pPr>
-  </w:style>
-  <w:style w:type="character" w:customStyle="1" w:styleId="En-tteCar">
-    <w:name w:val="En-tête Car"/>
-    <w:basedOn w:val="Policepardfaut"/>
-    <w:link w:val="En-tte"/>
-    <w:uiPriority w:val="99"/>
-    <w:rsid w:val="00BA50AD"/>
-  </w:style>
-  <w:style w:type="paragraph" w:styleId="Pieddepage">
-    <w:name w:val="footer"/>
-    <w:basedOn w:val="Normal"/>
-    <w:link w:val="PieddepageCar"/>
-    <w:uiPriority w:val="99"/>
-    <w:unhideWhenUsed/>
-    <w:rsid w:val="00BA50AD"/>
-    <w:pPr>
-      <w:tabs>
-        <w:tab w:val="center" w:pos="4536"/>
-        <w:tab w:val="right" w:pos="9072"/>
-      </w:tabs>
-      <w:spacing w:after="0" w:line="240" w:lineRule="auto"/>
-    </w:pPr>
-  </w:style>
-  <w:style w:type="character" w:customStyle="1" w:styleId="PieddepageCar">
-    <w:name w:val="Pied de page Car"/>
-    <w:basedOn w:val="Policepardfaut"/>
-    <w:link w:val="Pieddepage"/>
-    <w:uiPriority w:val="99"/>
-    <w:rsid w:val="00BA50AD"/>
-  </w:style>
 </w:styles>
 </file>
 

</xml_diff>